<commit_message>
Add Paladin and Ranger
</commit_message>
<xml_diff>
--- a/Rules_and_Guides/Character_Art_Guide.docx
+++ b/Rules_and_Guides/Character_Art_Guide.docx
@@ -1768,6 +1768,11 @@
     <w:p>
       <w:r>
         <w:br w:type="page"/>
+      </w:r>
+    </w:p>
+    <w:p>
+      <w:r>
+        <w:t>## THE PALADIN</w:t>
       </w:r>
     </w:p>
     <w:p>
@@ -2286,6 +2291,11 @@
           <w:szCs w:val="32"/>
         </w:rPr>
         <w:t xml:space="preserve">🎨 HAPPY DRAWING! 🎨</w:t>
+      </w:r>
+    </w:p>
+    <w:p>
+      <w:r>
+        <w:t>## THE RANGER</w:t>
       </w:r>
     </w:p>
     <w:sectPr>

</xml_diff>